<commit_message>
Se agregó introducción, desarrollo de problemática y conclusión
</commit_message>
<xml_diff>
--- a/Contenido.docx
+++ b/Contenido.docx
@@ -4,6 +4,12 @@
   <w:body>
     <w:sdt>
       <w:sdtPr>
+        <w:rPr>
+          <w:rFonts w:asciiTheme="majorHAnsi" w:eastAsiaTheme="majorEastAsia" w:hAnsiTheme="majorHAnsi" w:cstheme="majorBidi"/>
+          <w:color w:val="2F5496" w:themeColor="accent1" w:themeShade="BF"/>
+          <w:sz w:val="32"/>
+          <w:szCs w:val="32"/>
+        </w:rPr>
         <w:id w:val="-1929580161"/>
         <w:docPartObj>
           <w:docPartGallery w:val="Cover Pages"/>
@@ -12,10 +18,10 @@
       </w:sdtPr>
       <w:sdtEndPr>
         <w:rPr>
-          <w:rFonts w:asciiTheme="majorHAnsi" w:eastAsiaTheme="majorEastAsia" w:hAnsiTheme="majorHAnsi" w:cstheme="majorBidi"/>
-          <w:color w:val="2F5496" w:themeColor="accent1" w:themeShade="BF"/>
-          <w:sz w:val="32"/>
-          <w:szCs w:val="32"/>
+          <w:rFonts w:asciiTheme="minorHAnsi" w:eastAsiaTheme="minorHAnsi" w:hAnsiTheme="minorHAnsi" w:cstheme="minorBidi"/>
+          <w:color w:val="auto"/>
+          <w:sz w:val="22"/>
+          <w:szCs w:val="22"/>
         </w:rPr>
       </w:sdtEndPr>
       <w:sdtContent>
@@ -266,14 +272,12 @@
                                     </w:rPr>
                                     <w:t xml:space="preserve">Ingeniería Civil en Informática y </w:t>
                                   </w:r>
-                                  <w:proofErr w:type="spellStart"/>
                                   <w:r>
                                     <w:rPr>
                                       <w:color w:val="FFFFFF" w:themeColor="background1"/>
                                     </w:rPr>
-                                    <w:t>Computacion</w:t>
+                                    <w:t>computación</w:t>
                                   </w:r>
-                                  <w:proofErr w:type="spellEnd"/>
                                 </w:p>
                               </w:txbxContent>
                             </wps:txbx>
@@ -525,14 +529,12 @@
                               </w:rPr>
                               <w:t xml:space="preserve">Ingeniería Civil en Informática y </w:t>
                             </w:r>
-                            <w:proofErr w:type="spellStart"/>
                             <w:r>
                               <w:rPr>
                                 <w:color w:val="FFFFFF" w:themeColor="background1"/>
                               </w:rPr>
-                              <w:t>Computacion</w:t>
+                              <w:t>computación</w:t>
                             </w:r>
-                            <w:proofErr w:type="spellEnd"/>
                           </w:p>
                         </w:txbxContent>
                       </v:textbox>
@@ -603,7 +605,11 @@
         <w:sdt>
           <w:sdtPr>
             <w:rPr>
-              <w:lang w:val="es-MX"/>
+              <w:rFonts w:asciiTheme="minorHAnsi" w:eastAsiaTheme="minorHAnsi" w:hAnsiTheme="minorHAnsi" w:cstheme="minorBidi"/>
+              <w:color w:val="auto"/>
+              <w:sz w:val="22"/>
+              <w:szCs w:val="22"/>
+              <w:lang w:val="es-MX" w:eastAsia="en-US"/>
             </w:rPr>
             <w:id w:val="27930866"/>
             <w:docPartObj>
@@ -613,13 +619,8 @@
           </w:sdtPr>
           <w:sdtEndPr>
             <w:rPr>
-              <w:rFonts w:asciiTheme="minorHAnsi" w:eastAsiaTheme="minorHAnsi" w:hAnsiTheme="minorHAnsi" w:cstheme="minorBidi"/>
               <w:b/>
               <w:bCs/>
-              <w:color w:val="auto"/>
-              <w:sz w:val="22"/>
-              <w:szCs w:val="22"/>
-              <w:lang w:eastAsia="en-US"/>
             </w:rPr>
           </w:sdtEndPr>
           <w:sdtContent>
@@ -860,13 +861,24 @@
           </w:sdtContent>
         </w:sdt>
         <w:p>
-          <w:r>
-            <w:br w:type="page"/>
-          </w:r>
+          <w:pPr>
+            <w:rPr>
+              <w:del w:id="0" w:author="Esquivias Carvajal, Diego Andres" w:date="2022-11-06T12:36:00Z"/>
+            </w:rPr>
+          </w:pPr>
+          <w:del w:id="1" w:author="Esquivias Carvajal, Diego Andres" w:date="2022-11-06T12:36:00Z">
+            <w:r>
+              <w:br w:type="page"/>
+            </w:r>
+          </w:del>
         </w:p>
         <w:p>
           <w:pPr>
-            <w:pStyle w:val="Ttulo1"/>
+            <w:pPrChange w:id="2" w:author="Esquivias Carvajal, Diego Andres" w:date="2022-11-06T12:36:00Z">
+              <w:pPr>
+                <w:pStyle w:val="Ttulo1"/>
+              </w:pPr>
+            </w:pPrChange>
           </w:pPr>
         </w:p>
       </w:sdtContent>
@@ -888,115 +900,62 @@
         <w:t>trabajo</w:t>
       </w:r>
       <w:r>
-        <w:t xml:space="preserve"> se utilizara una serie de herramientas </w:t>
+        <w:t xml:space="preserve"> se </w:t>
+      </w:r>
+      <w:proofErr w:type="gramStart"/>
+      <w:r>
+        <w:t>utilizara</w:t>
+      </w:r>
+      <w:proofErr w:type="gramEnd"/>
+      <w:r>
+        <w:t xml:space="preserve"> una serie de herramientas </w:t>
       </w:r>
       <w:r>
         <w:t xml:space="preserve">para desarrollar una encuesta de la depresión </w:t>
       </w:r>
-    </w:p>
-    <w:p>
-      <w:pPr>
-        <w:rPr>
-          <w:rFonts w:asciiTheme="majorHAnsi" w:eastAsiaTheme="majorEastAsia" w:hAnsiTheme="majorHAnsi" w:cstheme="majorBidi"/>
-          <w:color w:val="2F5496" w:themeColor="accent1" w:themeShade="BF"/>
-          <w:sz w:val="32"/>
-          <w:szCs w:val="32"/>
-        </w:rPr>
-      </w:pPr>
-      <w:r>
-        <w:br w:type="page"/>
-      </w:r>
-    </w:p>
-    <w:p>
-      <w:pPr>
-        <w:pStyle w:val="Ttulo1"/>
-      </w:pPr>
-      <w:bookmarkStart w:id="0" w:name="_Toc117766976"/>
-      <w:r>
-        <w:lastRenderedPageBreak/>
-        <w:t>Desarrollo</w:t>
-      </w:r>
-      <w:bookmarkEnd w:id="0"/>
     </w:p>
     <w:p/>
     <w:p>
       <w:pPr>
-        <w:pStyle w:val="Ttulo2"/>
         <w:rPr>
-          <w:u w:val="words"/>
+          <w:ins w:id="3" w:author="Esquivias Carvajal, Diego Andres" w:date="2022-11-06T12:30:00Z"/>
         </w:rPr>
       </w:pPr>
-      <w:r>
-        <w:tab/>
-      </w:r>
-      <w:r>
-        <w:rPr>
-          <w:u w:val="words"/>
-        </w:rPr>
-        <w:t xml:space="preserve">Desarrollo de la </w:t>
-      </w:r>
-      <w:r>
-        <w:rPr>
-          <w:u w:val="single"/>
-        </w:rPr>
-        <w:t>P</w:t>
-      </w:r>
-      <w:r>
-        <w:rPr>
-          <w:u w:val="words"/>
-        </w:rPr>
-        <w:t>roblemática</w:t>
-      </w:r>
-    </w:p>
-    <w:p/>
-    <w:p>
-      <w:pPr>
-        <w:pStyle w:val="Ttulo2"/>
-      </w:pPr>
-      <w:r>
-        <w:tab/>
-        <w:t>Fundamentos de las preguntas</w:t>
-      </w:r>
-    </w:p>
-    <w:p>
-      <w:r>
-        <w:tab/>
-      </w:r>
-    </w:p>
-    <w:p>
-      <w:pPr>
-        <w:pStyle w:val="Ttulo2"/>
-      </w:pPr>
-      <w:r>
-        <w:tab/>
-        <w:t>Lenguajes utilizados</w:t>
-      </w:r>
-    </w:p>
-    <w:p/>
-    <w:p>
-      <w:pPr>
-        <w:pStyle w:val="Ttulo3"/>
-      </w:pPr>
-      <w:r>
-        <w:tab/>
-      </w:r>
-      <w:r>
-        <w:tab/>
-        <w:t>Python</w:t>
-      </w:r>
-    </w:p>
-    <w:p/>
-    <w:p>
-      <w:pPr>
-        <w:pStyle w:val="Ttulo3"/>
-      </w:pPr>
-      <w:r>
-        <w:tab/>
-      </w:r>
-      <w:r>
-        <w:tab/>
-        <w:t>Base de datos</w:t>
-      </w:r>
+      <w:commentRangeStart w:id="4"/>
+      <w:ins w:id="5" w:author="Esquivias Carvajal, Diego Andres" w:date="2022-11-06T12:30:00Z">
+        <w:r>
+          <w:t xml:space="preserve">En este proyecto se </w:t>
+        </w:r>
+        <w:r>
+          <w:t>utilizará</w:t>
+        </w:r>
+        <w:r>
+          <w:t xml:space="preserve"> Python para crear un código que sea capaz de crear una encuesta con una serie de preguntas ponderadas, para poder generar un </w:t>
+        </w:r>
+        <w:r>
+          <w:t>diagnóstico</w:t>
+        </w:r>
+        <w:r>
+          <w:t xml:space="preserve"> en base a las respuestas </w:t>
+        </w:r>
+        <w:proofErr w:type="gramStart"/>
+        <w:r>
+          <w:t>que</w:t>
+        </w:r>
+        <w:proofErr w:type="gramEnd"/>
+        <w:r>
+          <w:t xml:space="preserve"> de la persona, para esto se utilizara también base de datos para poder almacenar esta información y poder buscarla cuando sea necesario.</w:t>
+        </w:r>
+      </w:ins>
+      <w:commentRangeEnd w:id="4"/>
+      <w:ins w:id="6" w:author="Esquivias Carvajal, Diego Andres" w:date="2022-11-06T12:31:00Z">
+        <w:r>
+          <w:rPr>
+            <w:rStyle w:val="Refdecomentario"/>
+          </w:rPr>
+          <w:commentReference w:id="4"/>
+        </w:r>
+      </w:ins>
     </w:p>
     <w:p/>
     <w:p>
@@ -1014,6 +973,192 @@
     </w:p>
     <w:p>
       <w:pPr>
+        <w:pStyle w:val="Ttulo1"/>
+      </w:pPr>
+      <w:bookmarkStart w:id="7" w:name="_Toc117766976"/>
+      <w:r>
+        <w:lastRenderedPageBreak/>
+        <w:t>Desarrollo</w:t>
+      </w:r>
+      <w:bookmarkEnd w:id="7"/>
+    </w:p>
+    <w:p/>
+    <w:p>
+      <w:pPr>
+        <w:pStyle w:val="Ttulo2"/>
+        <w:rPr>
+          <w:u w:val="words"/>
+        </w:rPr>
+      </w:pPr>
+      <w:r>
+        <w:tab/>
+      </w:r>
+      <w:r>
+        <w:rPr>
+          <w:u w:val="words"/>
+        </w:rPr>
+        <w:t xml:space="preserve">Desarrollo de la </w:t>
+      </w:r>
+      <w:r>
+        <w:rPr>
+          <w:u w:val="single"/>
+        </w:rPr>
+        <w:t>P</w:t>
+      </w:r>
+      <w:r>
+        <w:rPr>
+          <w:u w:val="words"/>
+        </w:rPr>
+        <w:t>roblemática</w:t>
+      </w:r>
+    </w:p>
+    <w:p/>
+    <w:p>
+      <w:pPr>
+        <w:rPr>
+          <w:ins w:id="8" w:author="Esquivias Carvajal, Diego Andres" w:date="2022-11-06T12:38:00Z"/>
+        </w:rPr>
+      </w:pPr>
+      <w:ins w:id="9" w:author="Esquivias Carvajal, Diego Andres" w:date="2022-11-06T12:36:00Z">
+        <w:r>
+          <w:t>Se</w:t>
+        </w:r>
+      </w:ins>
+      <w:ins w:id="10" w:author="Esquivias Carvajal, Diego Andres" w:date="2022-11-06T12:37:00Z">
+        <w:r>
+          <w:t xml:space="preserve"> pide realizar una encuesta para poder saber si una persona tiene depresión, para esto se </w:t>
+        </w:r>
+      </w:ins>
+      <w:ins w:id="11" w:author="Esquivias Carvajal, Diego Andres" w:date="2022-11-06T12:39:00Z">
+        <w:r>
+          <w:t>creará</w:t>
+        </w:r>
+      </w:ins>
+      <w:ins w:id="12" w:author="Esquivias Carvajal, Diego Andres" w:date="2022-11-06T12:37:00Z">
+        <w:r>
+          <w:t xml:space="preserve"> una encuesta que será programa en Python, el </w:t>
+        </w:r>
+      </w:ins>
+      <w:ins w:id="13" w:author="Esquivias Carvajal, Diego Andres" w:date="2022-11-06T12:38:00Z">
+        <w:r>
+          <w:t xml:space="preserve">código </w:t>
+        </w:r>
+      </w:ins>
+      <w:ins w:id="14" w:author="Esquivias Carvajal, Diego Andres" w:date="2022-11-06T12:39:00Z">
+        <w:r>
+          <w:t>generará</w:t>
+        </w:r>
+      </w:ins>
+      <w:ins w:id="15" w:author="Esquivias Carvajal, Diego Andres" w:date="2022-11-06T12:38:00Z">
+        <w:r>
+          <w:t xml:space="preserve"> </w:t>
+        </w:r>
+      </w:ins>
+      <w:ins w:id="16" w:author="Esquivias Carvajal, Diego Andres" w:date="2022-11-06T12:40:00Z">
+        <w:r>
+          <w:t>una encuesta</w:t>
+        </w:r>
+      </w:ins>
+      <w:ins w:id="17" w:author="Esquivias Carvajal, Diego Andres" w:date="2022-11-06T12:38:00Z">
+        <w:r>
+          <w:t xml:space="preserve"> en base a una batería de preguntas añadidas anteriormente.</w:t>
+        </w:r>
+      </w:ins>
+    </w:p>
+    <w:p>
+      <w:pPr>
+        <w:rPr>
+          <w:ins w:id="18" w:author="Esquivias Carvajal, Diego Andres" w:date="2022-11-06T12:39:00Z"/>
+        </w:rPr>
+      </w:pPr>
+      <w:ins w:id="19" w:author="Esquivias Carvajal, Diego Andres" w:date="2022-11-06T12:38:00Z">
+        <w:r>
+          <w:t>Cada pregunta tendrá una serie de respuestas con valores diferen</w:t>
+        </w:r>
+      </w:ins>
+      <w:ins w:id="20" w:author="Esquivias Carvajal, Diego Andres" w:date="2022-11-06T12:39:00Z">
+        <w:r>
+          <w:t>tes, con el propósito de lograr una ponderación al final de la encuesta.</w:t>
+        </w:r>
+      </w:ins>
+    </w:p>
+    <w:p/>
+    <w:p/>
+    <w:p>
+      <w:pPr>
+        <w:pStyle w:val="Ttulo2"/>
+        <w:rPr>
+          <w:ins w:id="21" w:author="Esquivias Carvajal, Diego Andres" w:date="2022-11-06T12:36:00Z"/>
+        </w:rPr>
+      </w:pPr>
+      <w:r>
+        <w:tab/>
+        <w:t>Fundamentos de las preguntas</w:t>
+      </w:r>
+    </w:p>
+    <w:p>
+      <w:pPr>
+        <w:pPrChange w:id="22" w:author="Esquivias Carvajal, Diego Andres" w:date="2022-11-06T12:36:00Z">
+          <w:pPr>
+            <w:pStyle w:val="Ttulo2"/>
+          </w:pPr>
+        </w:pPrChange>
+      </w:pPr>
+    </w:p>
+    <w:p>
+      <w:pPr>
+        <w:rPr>
+          <w:ins w:id="23" w:author="Esquivias Carvajal, Diego Andres" w:date="2022-11-06T12:36:00Z"/>
+        </w:rPr>
+      </w:pPr>
+      <w:r>
+        <w:tab/>
+      </w:r>
+      <w:ins w:id="24" w:author="Esquivias Carvajal, Diego Andres" w:date="2022-11-06T12:36:00Z">
+        <w:r>
+          <w:t>Para la realización de las preguntas se hizo una investigación al respecto, para poder entender un poco más a detalle los indicios que podrían decirnos si una persona tiene depresión, tales como ciertas conductas repetitivas o preferencias al momento de hacer algunas actividades, también cabe decir que cada pregunta que utilizaremos en este trabajo tendrá un valor para así obtener una ponderación y lograr evaluar de mejor forma la situación del encuestado.</w:t>
+        </w:r>
+      </w:ins>
+    </w:p>
+    <w:p/>
+    <w:p>
+      <w:pPr>
+        <w:pStyle w:val="Ttulo2"/>
+      </w:pPr>
+      <w:r>
+        <w:tab/>
+        <w:t>Lenguajes utilizados</w:t>
+      </w:r>
+    </w:p>
+    <w:p/>
+    <w:p>
+      <w:pPr>
+        <w:pStyle w:val="Ttulo3"/>
+      </w:pPr>
+      <w:r>
+        <w:tab/>
+      </w:r>
+      <w:r>
+        <w:tab/>
+        <w:t>Python</w:t>
+      </w:r>
+    </w:p>
+    <w:p/>
+    <w:p>
+      <w:pPr>
+        <w:pStyle w:val="Ttulo3"/>
+      </w:pPr>
+      <w:r>
+        <w:tab/>
+      </w:r>
+      <w:r>
+        <w:tab/>
+        <w:t>Base de datos</w:t>
+      </w:r>
+    </w:p>
+    <w:p/>
+    <w:p>
+      <w:pPr>
         <w:rPr>
           <w:rFonts w:asciiTheme="majorHAnsi" w:eastAsiaTheme="majorEastAsia" w:hAnsiTheme="majorHAnsi" w:cstheme="majorBidi"/>
           <w:color w:val="2F5496" w:themeColor="accent1" w:themeShade="BF"/>
@@ -1022,6 +1167,19 @@
         </w:rPr>
       </w:pPr>
       <w:r>
+        <w:br w:type="page"/>
+      </w:r>
+    </w:p>
+    <w:p>
+      <w:pPr>
+        <w:rPr>
+          <w:rFonts w:asciiTheme="majorHAnsi" w:eastAsiaTheme="majorEastAsia" w:hAnsiTheme="majorHAnsi" w:cstheme="majorBidi"/>
+          <w:color w:val="2F5496" w:themeColor="accent1" w:themeShade="BF"/>
+          <w:sz w:val="32"/>
+          <w:szCs w:val="32"/>
+        </w:rPr>
+      </w:pPr>
+      <w:r>
         <w:lastRenderedPageBreak/>
         <w:br w:type="page"/>
       </w:r>
@@ -1029,15 +1187,95 @@
     <w:p>
       <w:pPr>
         <w:pStyle w:val="Ttulo1"/>
+        <w:rPr>
+          <w:ins w:id="25" w:author="Esquivias Carvajal, Diego Andres" w:date="2022-11-06T12:40:00Z"/>
+        </w:rPr>
       </w:pPr>
-      <w:bookmarkStart w:id="1" w:name="_Toc117766977"/>
-      <w:proofErr w:type="spellStart"/>
       <w:r>
         <w:lastRenderedPageBreak/>
-        <w:t>Conclusion</w:t>
-      </w:r>
-      <w:bookmarkEnd w:id="1"/>
-      <w:proofErr w:type="spellEnd"/>
+        <w:t>Conclusión</w:t>
+      </w:r>
+    </w:p>
+    <w:p>
+      <w:pPr>
+        <w:rPr>
+          <w:ins w:id="26" w:author="Esquivias Carvajal, Diego Andres" w:date="2022-11-06T12:40:00Z"/>
+        </w:rPr>
+      </w:pPr>
+      <w:commentRangeStart w:id="27"/>
+    </w:p>
+    <w:p>
+      <w:pPr>
+        <w:pPrChange w:id="28" w:author="Esquivias Carvajal, Diego Andres" w:date="2022-11-06T12:40:00Z">
+          <w:pPr>
+            <w:pStyle w:val="Ttulo1"/>
+          </w:pPr>
+        </w:pPrChange>
+      </w:pPr>
+      <w:ins w:id="29" w:author="Esquivias Carvajal, Diego Andres" w:date="2022-11-06T12:41:00Z">
+        <w:r>
+          <w:t xml:space="preserve">La importancia de trabajar en equipo y la comunicación es muy importante para realizar cualquier tipo de proyecto donde trabajen </w:t>
+        </w:r>
+      </w:ins>
+      <w:ins w:id="30" w:author="Esquivias Carvajal, Diego Andres" w:date="2022-11-06T12:52:00Z">
+        <w:r>
+          <w:t>varias personas</w:t>
+        </w:r>
+      </w:ins>
+      <w:ins w:id="31" w:author="Esquivias Carvajal, Diego Andres" w:date="2022-11-06T12:42:00Z">
+        <w:r>
+          <w:t xml:space="preserve">, </w:t>
+        </w:r>
+      </w:ins>
+      <w:ins w:id="32" w:author="Esquivias Carvajal, Diego Andres" w:date="2022-11-06T12:46:00Z">
+        <w:r>
+          <w:t>en este tra</w:t>
+        </w:r>
+      </w:ins>
+      <w:ins w:id="33" w:author="Esquivias Carvajal, Diego Andres" w:date="2022-11-06T12:47:00Z">
+        <w:r>
+          <w:t xml:space="preserve">bajo se aprendió mas sobre el funcionamiento de Python y como entrelazarlo con la base de datos, </w:t>
+        </w:r>
+      </w:ins>
+      <w:ins w:id="34" w:author="Esquivias Carvajal, Diego Andres" w:date="2022-11-06T12:48:00Z">
+        <w:r>
+          <w:t xml:space="preserve">también </w:t>
+        </w:r>
+      </w:ins>
+      <w:ins w:id="35" w:author="Esquivias Carvajal, Diego Andres" w:date="2022-11-06T12:50:00Z">
+        <w:r>
+          <w:t xml:space="preserve">se </w:t>
+        </w:r>
+      </w:ins>
+      <w:ins w:id="36" w:author="Esquivias Carvajal, Diego Andres" w:date="2022-11-06T12:51:00Z">
+        <w:r>
+          <w:t>estudió</w:t>
+        </w:r>
+      </w:ins>
+      <w:ins w:id="37" w:author="Esquivias Carvajal, Diego Andres" w:date="2022-11-06T12:50:00Z">
+        <w:r>
+          <w:t xml:space="preserve"> sobre la depresión y como se puede </w:t>
+        </w:r>
+      </w:ins>
+      <w:ins w:id="38" w:author="Esquivias Carvajal, Diego Andres" w:date="2022-11-06T12:51:00Z">
+        <w:r>
+          <w:t>detectar a través de preguntas relacionadas a diferentes tipos de actividades</w:t>
+        </w:r>
+      </w:ins>
+      <w:ins w:id="39" w:author="Esquivias Carvajal, Diego Andres" w:date="2022-11-06T12:52:00Z">
+        <w:r>
+          <w:t>.</w:t>
+        </w:r>
+      </w:ins>
+      <w:commentRangeEnd w:id="27"/>
+      <w:ins w:id="40" w:author="Esquivias Carvajal, Diego Andres" w:date="2022-11-06T12:53:00Z">
+        <w:r>
+          <w:rPr>
+            <w:rStyle w:val="Refdecomentario"/>
+          </w:rPr>
+          <w:commentReference w:id="27"/>
+        </w:r>
+      </w:ins>
     </w:p>
     <w:sectPr>
       <w:pgSz w:w="12240" w:h="15840"/>
@@ -1049,6 +1287,72 @@
     </w:sectPr>
   </w:body>
 </w:document>
+</file>
+
+<file path=word/comments.xml><?xml version="1.0" encoding="utf-8"?>
+<w:comments xmlns:wpc="http://schemas.microsoft.com/office/word/2010/wordprocessingCanvas" xmlns:cx="http://schemas.microsoft.com/office/drawing/2014/chartex" xmlns:cx1="http://schemas.microsoft.com/office/drawing/2015/9/8/chartex" xmlns:cx2="http://schemas.microsoft.com/office/drawing/2015/10/21/chartex" xmlns:cx3="http://schemas.microsoft.com/office/drawing/2016/5/9/chartex" xmlns:cx4="http://schemas.microsoft.com/office/drawing/2016/5/10/chartex" xmlns:cx5="http://schemas.microsoft.com/office/drawing/2016/5/11/chartex" xmlns:cx6="http://schemas.microsoft.com/office/drawing/2016/5/12/chartex" xmlns:cx7="http://schemas.microsoft.com/office/drawing/2016/5/13/chartex" xmlns:cx8="http://schemas.microsoft.com/office/drawing/2016/5/14/chartex" xmlns:mc="http://schemas.openxmlformats.org/markup-compatibility/2006" xmlns:aink="http://schemas.microsoft.com/office/drawing/2016/ink" xmlns:am3d="http://schemas.microsoft.com/office/drawing/2017/model3d" xmlns:o="urn:schemas-microsoft-com:office:office" xmlns:oel="http://schemas.microsoft.com/office/2019/extlst" xmlns:r="http://schemas.openxmlformats.org/officeDocument/2006/relationships" xmlns:m="http://schemas.openxmlformats.org/officeDocument/2006/math" xmlns:v="urn:schemas-microsoft-com:vml" xmlns:wp14="http://schemas.microsoft.com/office/word/2010/wordprocessingDrawing" xmlns:wp="http://schemas.openxmlformats.org/drawingml/2006/wordprocessingDrawing" xmlns:w10="urn:schemas-microsoft-com:office:word" xmlns:w="http://schemas.openxmlformats.org/wordprocessingml/2006/main" xmlns:w14="http://schemas.microsoft.com/office/word/2010/wordml" xmlns:w15="http://schemas.microsoft.com/office/word/2012/wordml" xmlns:w16cex="http://schemas.microsoft.com/office/word/2018/wordml/cex" xmlns:w16cid="http://schemas.microsoft.com/office/word/2016/wordml/cid" xmlns:w16="http://schemas.microsoft.com/office/word/2018/wordml" xmlns:w16sdtdh="http://schemas.microsoft.com/office/word/2020/wordml/sdtdatahash" xmlns:w16se="http://schemas.microsoft.com/office/word/2015/wordml/symex" xmlns:wpg="http://schemas.microsoft.com/office/word/2010/wordprocessingGroup" xmlns:wpi="http://schemas.microsoft.com/office/word/2010/wordprocessingInk" xmlns:wne="http://schemas.microsoft.com/office/word/2006/wordml" xmlns:wps="http://schemas.microsoft.com/office/word/2010/wordprocessingShape" mc:Ignorable="w14 w15 w16se w16cid w16 w16cex w16sdtdh wp14">
+  <w:comment w:id="4" w:author="Esquivias Carvajal, Diego Andres" w:date="2022-11-06T12:31:00Z" w:initials="ECDA">
+    <w:p>
+      <w:pPr>
+        <w:pStyle w:val="Textocomentario"/>
+      </w:pPr>
+      <w:r>
+        <w:rPr>
+          <w:rStyle w:val="Refdecomentario"/>
+        </w:rPr>
+        <w:annotationRef/>
+      </w:r>
+      <w:r>
+        <w:t>Se podria detallar que bd ocuparemos y explicar un poco mas como sera el codigo en python</w:t>
+      </w:r>
+    </w:p>
+  </w:comment>
+  <w:comment w:id="27" w:author="Esquivias Carvajal, Diego Andres" w:date="2022-11-06T12:53:00Z" w:initials="ECDA">
+    <w:p>
+      <w:pPr>
+        <w:pStyle w:val="Textocomentario"/>
+      </w:pPr>
+      <w:r>
+        <w:rPr>
+          <w:rStyle w:val="Refdecomentario"/>
+        </w:rPr>
+        <w:annotationRef/>
+      </w:r>
+      <w:r>
+        <w:t>Siento que faltan cosas, como describir mas a detalle como se hizo la encuesta o algo asi</w:t>
+      </w:r>
+    </w:p>
+  </w:comment>
+</w:comments>
+</file>
+
+<file path=word/commentsExtended.xml><?xml version="1.0" encoding="utf-8"?>
+<w15:commentsEx xmlns:wpc="http://schemas.microsoft.com/office/word/2010/wordprocessingCanvas" xmlns:cx="http://schemas.microsoft.com/office/drawing/2014/chartex" xmlns:cx1="http://schemas.microsoft.com/office/drawing/2015/9/8/chartex" xmlns:cx2="http://schemas.microsoft.com/office/drawing/2015/10/21/chartex" xmlns:cx3="http://schemas.microsoft.com/office/drawing/2016/5/9/chartex" xmlns:cx4="http://schemas.microsoft.com/office/drawing/2016/5/10/chartex" xmlns:cx5="http://schemas.microsoft.com/office/drawing/2016/5/11/chartex" xmlns:cx6="http://schemas.microsoft.com/office/drawing/2016/5/12/chartex" xmlns:cx7="http://schemas.microsoft.com/office/drawing/2016/5/13/chartex" xmlns:cx8="http://schemas.microsoft.com/office/drawing/2016/5/14/chartex" xmlns:mc="http://schemas.openxmlformats.org/markup-compatibility/2006" xmlns:aink="http://schemas.microsoft.com/office/drawing/2016/ink" xmlns:am3d="http://schemas.microsoft.com/office/drawing/2017/model3d" xmlns:o="urn:schemas-microsoft-com:office:office" xmlns:oel="http://schemas.microsoft.com/office/2019/extlst" xmlns:r="http://schemas.openxmlformats.org/officeDocument/2006/relationships" xmlns:m="http://schemas.openxmlformats.org/officeDocument/2006/math" xmlns:v="urn:schemas-microsoft-com:vml" xmlns:wp14="http://schemas.microsoft.com/office/word/2010/wordprocessingDrawing" xmlns:wp="http://schemas.openxmlformats.org/drawingml/2006/wordprocessingDrawing" xmlns:w10="urn:schemas-microsoft-com:office:word" xmlns:w="http://schemas.openxmlformats.org/wordprocessingml/2006/main" xmlns:w14="http://schemas.microsoft.com/office/word/2010/wordml" xmlns:w15="http://schemas.microsoft.com/office/word/2012/wordml" xmlns:w16cex="http://schemas.microsoft.com/office/word/2018/wordml/cex" xmlns:w16cid="http://schemas.microsoft.com/office/word/2016/wordml/cid" xmlns:w16="http://schemas.microsoft.com/office/word/2018/wordml" xmlns:w16sdtdh="http://schemas.microsoft.com/office/word/2020/wordml/sdtdatahash" xmlns:w16se="http://schemas.microsoft.com/office/word/2015/wordml/symex" xmlns:wpg="http://schemas.microsoft.com/office/word/2010/wordprocessingGroup" xmlns:wpi="http://schemas.microsoft.com/office/word/2010/wordprocessingInk" xmlns:wne="http://schemas.microsoft.com/office/word/2006/wordml" xmlns:wps="http://schemas.microsoft.com/office/word/2010/wordprocessingShape" mc:Ignorable="w14 w15 w16se w16cid w16 w16cex w16sdtdh wp14">
+  <w15:commentEx w15:paraId="49B8699D" w15:done="0"/>
+  <w15:commentEx w15:paraId="3474EE95" w15:done="0"/>
+</w15:commentsEx>
+</file>
+
+<file path=word/commentsExtensible.xml><?xml version="1.0" encoding="utf-8"?>
+<w16cex:commentsExtensible xmlns:wpc="http://schemas.microsoft.com/office/word/2010/wordprocessingCanvas" xmlns:cx="http://schemas.microsoft.com/office/drawing/2014/chartex" xmlns:cx1="http://schemas.microsoft.com/office/drawing/2015/9/8/chartex" xmlns:cx2="http://schemas.microsoft.com/office/drawing/2015/10/21/chartex" xmlns:cx3="http://schemas.microsoft.com/office/drawing/2016/5/9/chartex" xmlns:cx4="http://schemas.microsoft.com/office/drawing/2016/5/10/chartex" xmlns:cx5="http://schemas.microsoft.com/office/drawing/2016/5/11/chartex" xmlns:cx6="http://schemas.microsoft.com/office/drawing/2016/5/12/chartex" xmlns:cx7="http://schemas.microsoft.com/office/drawing/2016/5/13/chartex" xmlns:cx8="http://schemas.microsoft.com/office/drawing/2016/5/14/chartex" xmlns:mc="http://schemas.openxmlformats.org/markup-compatibility/2006" xmlns:aink="http://schemas.microsoft.com/office/drawing/2016/ink" xmlns:am3d="http://schemas.microsoft.com/office/drawing/2017/model3d" xmlns:o="urn:schemas-microsoft-com:office:office" xmlns:oel="http://schemas.microsoft.com/office/2019/extlst" xmlns:r="http://schemas.openxmlformats.org/officeDocument/2006/relationships" xmlns:m="http://schemas.openxmlformats.org/officeDocument/2006/math" xmlns:v="urn:schemas-microsoft-com:vml" xmlns:wp14="http://schemas.microsoft.com/office/word/2010/wordprocessingDrawing" xmlns:wp="http://schemas.openxmlformats.org/drawingml/2006/wordprocessingDrawing" xmlns:w10="urn:schemas-microsoft-com:office:word" xmlns:w="http://schemas.openxmlformats.org/wordprocessingml/2006/main" xmlns:w14="http://schemas.microsoft.com/office/word/2010/wordml" xmlns:w15="http://schemas.microsoft.com/office/word/2012/wordml" xmlns:w16cex="http://schemas.microsoft.com/office/word/2018/wordml/cex" xmlns:w16cid="http://schemas.microsoft.com/office/word/2016/wordml/cid" xmlns:w16="http://schemas.microsoft.com/office/word/2018/wordml" xmlns:w16sdtdh="http://schemas.microsoft.com/office/word/2020/wordml/sdtdatahash" xmlns:w16se="http://schemas.microsoft.com/office/word/2015/wordml/symex" xmlns:wpg="http://schemas.microsoft.com/office/word/2010/wordprocessingGroup" xmlns:wpi="http://schemas.microsoft.com/office/word/2010/wordprocessingInk" xmlns:wne="http://schemas.microsoft.com/office/word/2006/wordml" xmlns:wps="http://schemas.microsoft.com/office/word/2010/wordprocessingShape" mc:Ignorable="w14 w15 w16se w16cid w16 w16cex w16sdtdh wp14">
+  <w16cex:commentExtensible w16cex:durableId="27122788" w16cex:dateUtc="2022-11-06T15:31:00Z"/>
+  <w16cex:commentExtensible w16cex:durableId="27122CCB" w16cex:dateUtc="2022-11-06T15:53:00Z"/>
+</w16cex:commentsExtensible>
+</file>
+
+<file path=word/commentsIds.xml><?xml version="1.0" encoding="utf-8"?>
+<w16cid:commentsIds xmlns:wpc="http://schemas.microsoft.com/office/word/2010/wordprocessingCanvas" xmlns:cx="http://schemas.microsoft.com/office/drawing/2014/chartex" xmlns:cx1="http://schemas.microsoft.com/office/drawing/2015/9/8/chartex" xmlns:cx2="http://schemas.microsoft.com/office/drawing/2015/10/21/chartex" xmlns:cx3="http://schemas.microsoft.com/office/drawing/2016/5/9/chartex" xmlns:cx4="http://schemas.microsoft.com/office/drawing/2016/5/10/chartex" xmlns:cx5="http://schemas.microsoft.com/office/drawing/2016/5/11/chartex" xmlns:cx6="http://schemas.microsoft.com/office/drawing/2016/5/12/chartex" xmlns:cx7="http://schemas.microsoft.com/office/drawing/2016/5/13/chartex" xmlns:cx8="http://schemas.microsoft.com/office/drawing/2016/5/14/chartex" xmlns:mc="http://schemas.openxmlformats.org/markup-compatibility/2006" xmlns:aink="http://schemas.microsoft.com/office/drawing/2016/ink" xmlns:am3d="http://schemas.microsoft.com/office/drawing/2017/model3d" xmlns:o="urn:schemas-microsoft-com:office:office" xmlns:oel="http://schemas.microsoft.com/office/2019/extlst" xmlns:r="http://schemas.openxmlformats.org/officeDocument/2006/relationships" xmlns:m="http://schemas.openxmlformats.org/officeDocument/2006/math" xmlns:v="urn:schemas-microsoft-com:vml" xmlns:wp14="http://schemas.microsoft.com/office/word/2010/wordprocessingDrawing" xmlns:wp="http://schemas.openxmlformats.org/drawingml/2006/wordprocessingDrawing" xmlns:w10="urn:schemas-microsoft-com:office:word" xmlns:w="http://schemas.openxmlformats.org/wordprocessingml/2006/main" xmlns:w14="http://schemas.microsoft.com/office/word/2010/wordml" xmlns:w15="http://schemas.microsoft.com/office/word/2012/wordml" xmlns:w16cex="http://schemas.microsoft.com/office/word/2018/wordml/cex" xmlns:w16cid="http://schemas.microsoft.com/office/word/2016/wordml/cid" xmlns:w16="http://schemas.microsoft.com/office/word/2018/wordml" xmlns:w16sdtdh="http://schemas.microsoft.com/office/word/2020/wordml/sdtdatahash" xmlns:w16se="http://schemas.microsoft.com/office/word/2015/wordml/symex" xmlns:wpg="http://schemas.microsoft.com/office/word/2010/wordprocessingGroup" xmlns:wpi="http://schemas.microsoft.com/office/word/2010/wordprocessingInk" xmlns:wne="http://schemas.microsoft.com/office/word/2006/wordml" xmlns:wps="http://schemas.microsoft.com/office/word/2010/wordprocessingShape" mc:Ignorable="w14 w15 w16se w16cid w16 w16cex w16sdtdh wp14">
+  <w16cid:commentId w16cid:paraId="49B8699D" w16cid:durableId="27122788"/>
+  <w16cid:commentId w16cid:paraId="3474EE95" w16cid:durableId="27122CCB"/>
+</w16cid:commentsIds>
+</file>
+
+<file path=word/people.xml><?xml version="1.0" encoding="utf-8"?>
+<w15:people xmlns:wpc="http://schemas.microsoft.com/office/word/2010/wordprocessingCanvas" xmlns:cx="http://schemas.microsoft.com/office/drawing/2014/chartex" xmlns:cx1="http://schemas.microsoft.com/office/drawing/2015/9/8/chartex" xmlns:cx2="http://schemas.microsoft.com/office/drawing/2015/10/21/chartex" xmlns:cx3="http://schemas.microsoft.com/office/drawing/2016/5/9/chartex" xmlns:cx4="http://schemas.microsoft.com/office/drawing/2016/5/10/chartex" xmlns:cx5="http://schemas.microsoft.com/office/drawing/2016/5/11/chartex" xmlns:cx6="http://schemas.microsoft.com/office/drawing/2016/5/12/chartex" xmlns:cx7="http://schemas.microsoft.com/office/drawing/2016/5/13/chartex" xmlns:cx8="http://schemas.microsoft.com/office/drawing/2016/5/14/chartex" xmlns:mc="http://schemas.openxmlformats.org/markup-compatibility/2006" xmlns:aink="http://schemas.microsoft.com/office/drawing/2016/ink" xmlns:am3d="http://schemas.microsoft.com/office/drawing/2017/model3d" xmlns:o="urn:schemas-microsoft-com:office:office" xmlns:oel="http://schemas.microsoft.com/office/2019/extlst" xmlns:r="http://schemas.openxmlformats.org/officeDocument/2006/relationships" xmlns:m="http://schemas.openxmlformats.org/officeDocument/2006/math" xmlns:v="urn:schemas-microsoft-com:vml" xmlns:wp14="http://schemas.microsoft.com/office/word/2010/wordprocessingDrawing" xmlns:wp="http://schemas.openxmlformats.org/drawingml/2006/wordprocessingDrawing" xmlns:w10="urn:schemas-microsoft-com:office:word" xmlns:w="http://schemas.openxmlformats.org/wordprocessingml/2006/main" xmlns:w14="http://schemas.microsoft.com/office/word/2010/wordml" xmlns:w15="http://schemas.microsoft.com/office/word/2012/wordml" xmlns:w16cex="http://schemas.microsoft.com/office/word/2018/wordml/cex" xmlns:w16cid="http://schemas.microsoft.com/office/word/2016/wordml/cid" xmlns:w16="http://schemas.microsoft.com/office/word/2018/wordml" xmlns:w16sdtdh="http://schemas.microsoft.com/office/word/2020/wordml/sdtdatahash" xmlns:w16se="http://schemas.microsoft.com/office/word/2015/wordml/symex" xmlns:wpg="http://schemas.microsoft.com/office/word/2010/wordprocessingGroup" xmlns:wpi="http://schemas.microsoft.com/office/word/2010/wordprocessingInk" xmlns:wne="http://schemas.microsoft.com/office/word/2006/wordml" xmlns:wps="http://schemas.microsoft.com/office/word/2010/wordprocessingShape" mc:Ignorable="w14 w15 w16se w16cid w16 w16cex w16sdtdh wp14">
+  <w15:person w15:author="Esquivias Carvajal, Diego Andres">
+    <w15:presenceInfo w15:providerId="None" w15:userId="Esquivias Carvajal, Diego Andres"/>
+  </w15:person>
+</w15:people>
 </file>
 
 <file path=word/styles.xml><?xml version="1.0" encoding="utf-8"?>
@@ -1678,6 +1982,82 @@
       <w:szCs w:val="24"/>
     </w:rPr>
   </w:style>
+  <w:style w:type="paragraph" w:styleId="Revisin">
+    <w:name w:val="Revision"/>
+    <w:hidden/>
+    <w:uiPriority w:val="99"/>
+    <w:semiHidden/>
+    <w:rsid w:val="00BD7BDF"/>
+    <w:pPr>
+      <w:spacing w:after="0" w:line="240" w:lineRule="auto"/>
+    </w:pPr>
+  </w:style>
+  <w:style w:type="character" w:styleId="Refdecomentario">
+    <w:name w:val="annotation reference"/>
+    <w:basedOn w:val="Fuentedeprrafopredeter"/>
+    <w:uiPriority w:val="99"/>
+    <w:semiHidden/>
+    <w:unhideWhenUsed/>
+    <w:rsid w:val="00BD7BDF"/>
+    <w:rPr>
+      <w:sz w:val="16"/>
+      <w:szCs w:val="16"/>
+    </w:rPr>
+  </w:style>
+  <w:style w:type="paragraph" w:styleId="Textocomentario">
+    <w:name w:val="annotation text"/>
+    <w:basedOn w:val="Normal"/>
+    <w:link w:val="TextocomentarioCar"/>
+    <w:uiPriority w:val="99"/>
+    <w:unhideWhenUsed/>
+    <w:rsid w:val="00BD7BDF"/>
+    <w:pPr>
+      <w:spacing w:line="240" w:lineRule="auto"/>
+    </w:pPr>
+    <w:rPr>
+      <w:sz w:val="20"/>
+      <w:szCs w:val="20"/>
+    </w:rPr>
+  </w:style>
+  <w:style w:type="character" w:customStyle="1" w:styleId="TextocomentarioCar">
+    <w:name w:val="Texto comentario Car"/>
+    <w:basedOn w:val="Fuentedeprrafopredeter"/>
+    <w:link w:val="Textocomentario"/>
+    <w:uiPriority w:val="99"/>
+    <w:rsid w:val="00BD7BDF"/>
+    <w:rPr>
+      <w:sz w:val="20"/>
+      <w:szCs w:val="20"/>
+    </w:rPr>
+  </w:style>
+  <w:style w:type="paragraph" w:styleId="Asuntodelcomentario">
+    <w:name w:val="annotation subject"/>
+    <w:basedOn w:val="Textocomentario"/>
+    <w:next w:val="Textocomentario"/>
+    <w:link w:val="AsuntodelcomentarioCar"/>
+    <w:uiPriority w:val="99"/>
+    <w:semiHidden/>
+    <w:unhideWhenUsed/>
+    <w:rsid w:val="00BD7BDF"/>
+    <w:rPr>
+      <w:b/>
+      <w:bCs/>
+    </w:rPr>
+  </w:style>
+  <w:style w:type="character" w:customStyle="1" w:styleId="AsuntodelcomentarioCar">
+    <w:name w:val="Asunto del comentario Car"/>
+    <w:basedOn w:val="TextocomentarioCar"/>
+    <w:link w:val="Asuntodelcomentario"/>
+    <w:uiPriority w:val="99"/>
+    <w:semiHidden/>
+    <w:rsid w:val="00BD7BDF"/>
+    <w:rPr>
+      <w:b/>
+      <w:bCs/>
+      <w:sz w:val="20"/>
+      <w:szCs w:val="20"/>
+    </w:rPr>
+  </w:style>
 </w:styles>
 </file>
 

</xml_diff>